<commit_message>
Updated instructions for HW1
</commit_message>
<xml_diff>
--- a/hw1/HW1.docx
+++ b/hw1/HW1.docx
@@ -10,7 +10,12 @@
         <w:t xml:space="preserve">HW1 – </w:t>
       </w:r>
       <w:r>
-        <w:t xml:space="preserve">Strategizing about </w:t>
+        <w:t>Strategizing A</w:t>
+      </w:r>
+      <w:bookmarkStart w:id="0" w:name="_GoBack"/>
+      <w:bookmarkEnd w:id="0"/>
+      <w:r>
+        <w:t xml:space="preserve">bout </w:t>
       </w:r>
       <w:r>
         <w:t>Person Matching</w:t>
@@ -220,16 +225,7 @@
         </w:numPr>
       </w:pPr>
       <w:r>
-        <w:t>Clone the course’s shared Git r</w:t>
-      </w:r>
-      <w:r>
-        <w:t>epository,</w:t>
-      </w:r>
-      <w:r>
-        <w:t xml:space="preserve"> </w:t>
-      </w:r>
-      <w:r>
-        <w:t>locate the hw1 folder, and examine its contents.</w:t>
+        <w:t>Clone the course’s shared Git repository, locate the hw1 folder, and examine its contents.</w:t>
       </w:r>
     </w:p>
     <w:p>
@@ -298,13 +294,7 @@
         <w:t>Implement that program</w:t>
       </w:r>
       <w:r>
-        <w:t xml:space="preserve">.  </w:t>
-      </w:r>
-      <w:r>
-        <w:t xml:space="preserve">Note: Update you design diagram </w:t>
-      </w:r>
-      <w:r>
-        <w:t>if your design changes.</w:t>
+        <w:t>.  Note: Update you design diagram if your design changes.</w:t>
       </w:r>
     </w:p>
     <w:p>
@@ -498,6 +488,7 @@
           <w:szCs w:val="24"/>
         </w:rPr>
         <w:tab/>
+        <w:t>PersonMatcher 1 JSON_PersonTestSet</w:t>
       </w:r>
       <w:r>
         <w:rPr>
@@ -505,7 +496,7 @@
           <w:sz w:val="24"/>
           <w:szCs w:val="24"/>
         </w:rPr>
-        <w:t xml:space="preserve">PersonMatcher 1 </w:t>
+        <w:t>_3</w:t>
       </w:r>
       <w:r>
         <w:rPr>
@@ -513,23 +504,27 @@
           <w:sz w:val="24"/>
           <w:szCs w:val="24"/>
         </w:rPr>
-        <w:t>JSON_PersonTestSet</w:t>
-      </w:r>
-      <w:r>
+        <w:t>.json Results.txt</w:t>
+      </w:r>
+    </w:p>
+    <w:p>
+      <w:pPr>
+        <w:spacing w:after="0"/>
+        <w:ind w:left="720"/>
         <w:rPr>
           <w:rFonts w:ascii="Cordia New" w:hAnsi="Cordia New" w:cs="Cordia New"/>
           <w:sz w:val="24"/>
           <w:szCs w:val="24"/>
         </w:rPr>
-        <w:t>_3</w:t>
-      </w:r>
+      </w:pPr>
       <w:r>
         <w:rPr>
           <w:rFonts w:ascii="Cordia New" w:hAnsi="Cordia New" w:cs="Cordia New"/>
           <w:sz w:val="24"/>
           <w:szCs w:val="24"/>
         </w:rPr>
-        <w:t>.json Results</w:t>
+        <w:tab/>
+        <w:t>PersonMatcher 2 XML_PersonTestSet</w:t>
       </w:r>
       <w:r>
         <w:rPr>
@@ -537,90 +532,15 @@
           <w:sz w:val="24"/>
           <w:szCs w:val="24"/>
         </w:rPr>
-        <w:t>.txt</w:t>
-      </w:r>
-    </w:p>
-    <w:p>
-      <w:pPr>
-        <w:spacing w:after="0"/>
-        <w:ind w:left="720"/>
+        <w:t>_4</w:t>
+      </w:r>
+      <w:r>
         <w:rPr>
           <w:rFonts w:ascii="Cordia New" w:hAnsi="Cordia New" w:cs="Cordia New"/>
           <w:sz w:val="24"/>
           <w:szCs w:val="24"/>
         </w:rPr>
-      </w:pPr>
-      <w:r>
-        <w:rPr>
-          <w:rFonts w:ascii="Cordia New" w:hAnsi="Cordia New" w:cs="Cordia New"/>
-          <w:sz w:val="24"/>
-          <w:szCs w:val="24"/>
-        </w:rPr>
-        <w:tab/>
-      </w:r>
-      <w:r>
-        <w:rPr>
-          <w:rFonts w:ascii="Cordia New" w:hAnsi="Cordia New" w:cs="Cordia New"/>
-          <w:sz w:val="24"/>
-          <w:szCs w:val="24"/>
-        </w:rPr>
-        <w:t>PersonMatcher 2</w:t>
-      </w:r>
-      <w:r>
-        <w:rPr>
-          <w:rFonts w:ascii="Cordia New" w:hAnsi="Cordia New" w:cs="Cordia New"/>
-          <w:sz w:val="24"/>
-          <w:szCs w:val="24"/>
-        </w:rPr>
-        <w:t xml:space="preserve"> </w:t>
-      </w:r>
-      <w:r>
-        <w:rPr>
-          <w:rFonts w:ascii="Cordia New" w:hAnsi="Cordia New" w:cs="Cordia New"/>
-          <w:sz w:val="24"/>
-          <w:szCs w:val="24"/>
-        </w:rPr>
-        <w:t>XML</w:t>
-      </w:r>
-      <w:r>
-        <w:rPr>
-          <w:rFonts w:ascii="Cordia New" w:hAnsi="Cordia New" w:cs="Cordia New"/>
-          <w:sz w:val="24"/>
-          <w:szCs w:val="24"/>
-        </w:rPr>
-        <w:t>_PersonTestSet</w:t>
-      </w:r>
-      <w:r>
-        <w:rPr>
-          <w:rFonts w:ascii="Cordia New" w:hAnsi="Cordia New" w:cs="Cordia New"/>
-          <w:sz w:val="24"/>
-          <w:szCs w:val="24"/>
-        </w:rPr>
-        <w:t>_4</w:t>
-      </w:r>
-      <w:r>
-        <w:rPr>
-          <w:rFonts w:ascii="Cordia New" w:hAnsi="Cordia New" w:cs="Cordia New"/>
-          <w:sz w:val="24"/>
-          <w:szCs w:val="24"/>
-        </w:rPr>
-        <w:t>.</w:t>
-      </w:r>
-      <w:r>
-        <w:rPr>
-          <w:rFonts w:ascii="Cordia New" w:hAnsi="Cordia New" w:cs="Cordia New"/>
-          <w:sz w:val="24"/>
-          <w:szCs w:val="24"/>
-        </w:rPr>
-        <w:t>xml</w:t>
-      </w:r>
-      <w:r>
-        <w:rPr>
-          <w:rFonts w:ascii="Cordia New" w:hAnsi="Cordia New" w:cs="Cordia New"/>
-          <w:sz w:val="24"/>
-          <w:szCs w:val="24"/>
-        </w:rPr>
-        <w:t xml:space="preserve"> Results.txt</w:t>
+        <w:t>.xml Results.txt</w:t>
       </w:r>
     </w:p>
     <w:p>
@@ -1336,10 +1256,7 @@
         <w:t>PersonMatch</w:t>
       </w:r>
       <w:r>
-        <w:t xml:space="preserve"> must support at least three different matching algorithms.</w:t>
-      </w:r>
-      <w:r>
-        <w:t xml:space="preserve">  Below are ideas for several possible algorithms</w:t>
+        <w:t xml:space="preserve"> must support at least three different matching algorithms.  Below are ideas for several possible algorithms</w:t>
       </w:r>
       <w:r>
         <w:t>, but feel free to implement for own algorithms.</w:t>
@@ -1509,10 +1426,7 @@
         <w:t>PersonMatch’s</w:t>
       </w:r>
       <w:r>
-        <w:t xml:space="preserve"> design must be extensible for new types of input files</w:t>
-      </w:r>
-      <w:r>
-        <w:t xml:space="preserve">. </w:t>
+        <w:t xml:space="preserve"> design must be extensible for new types of input files. </w:t>
       </w:r>
     </w:p>
     <w:p>
@@ -1530,13 +1444,7 @@
         <w:t>PersonMatch’s</w:t>
       </w:r>
       <w:r>
-        <w:t xml:space="preserve"> design must be</w:t>
-      </w:r>
-      <w:r>
-        <w:t xml:space="preserve"> extensible for </w:t>
-      </w:r>
-      <w:r>
-        <w:t>new match algorithms.</w:t>
+        <w:t xml:space="preserve"> design must be extensible for new match algorithms.</w:t>
       </w:r>
     </w:p>
     <w:p>
@@ -1554,13 +1462,7 @@
         <w:t>PersonMatch’s</w:t>
       </w:r>
       <w:r>
-        <w:t xml:space="preserve"> design must be</w:t>
-      </w:r>
-      <w:r>
-        <w:t xml:space="preserve"> extensible for </w:t>
-      </w:r>
-      <w:r>
-        <w:t xml:space="preserve">ways of summarizing the results (true </w:t>
+        <w:t xml:space="preserve"> design must be extensible for ways of summarizing the results (true </w:t>
       </w:r>
       <w:r>
         <w:rPr>
@@ -1569,10 +1471,7 @@
         <w:t>MatchPairs</w:t>
       </w:r>
       <w:r>
-        <w:t>)</w:t>
-      </w:r>
-      <w:r>
-        <w:t xml:space="preserve">. </w:t>
+        <w:t xml:space="preserve">). </w:t>
       </w:r>
     </w:p>
     <w:p>
@@ -2542,8 +2441,6 @@
             <w:r>
               <w:t>20</w:t>
             </w:r>
-            <w:bookmarkStart w:id="0" w:name="_GoBack"/>
-            <w:bookmarkEnd w:id="0"/>
           </w:p>
         </w:tc>
       </w:tr>

</xml_diff>